<commit_message>
whoops had contact info in there
</commit_message>
<xml_diff>
--- a/assests/hthomson_resume.docx
+++ b/assests/hthomson_resume.docx
@@ -422,11 +422,6 @@
     </w:p>
     <w:p>
       <w:r>
-        <w:t>(306) 291-7419</w:t>
-      </w:r>
-    </w:p>
-    <w:p>
-      <w:r>
         <w:t>t</w:t>
       </w:r>
       <w:r>
@@ -1793,127 +1788,6 @@
         <w:tab/>
       </w:r>
     </w:p>
-    <w:p>
-      <w:pPr>
-        <w:pStyle w:val="Title"/>
-        <w:ind w:left="0"/>
-        <w:rPr>
-          <w:sz w:val="48"/>
-          <w:szCs w:val="44"/>
-        </w:rPr>
-      </w:pPr>
-      <w:r>
-        <w:rPr>
-          <w:sz w:val="48"/>
-          <w:szCs w:val="44"/>
-        </w:rPr>
-        <w:lastRenderedPageBreak/>
-        <w:t>References</w:t>
-      </w:r>
-    </w:p>
-    <w:p>
-      <w:pPr>
-        <w:pStyle w:val="Skills"/>
-      </w:pPr>
-      <w:r>
-        <w:t>Ben Benson</w:t>
-      </w:r>
-    </w:p>
-    <w:p>
-      <w:pPr>
-        <w:pStyle w:val="Skills"/>
-      </w:pPr>
-      <w:r>
-        <w:t>Instructor – Saskatchewan Polytechnic</w:t>
-      </w:r>
-    </w:p>
-    <w:p>
-      <w:pPr>
-        <w:pStyle w:val="Skills"/>
-        <w:rPr>
-          <w:lang w:val="en-CA"/>
-        </w:rPr>
-      </w:pPr>
-      <w:r>
-        <w:rPr>
-          <w:lang w:val="en-CA"/>
-        </w:rPr>
-        <w:t>ben.benson@shaw.ca</w:t>
-      </w:r>
-    </w:p>
-    <w:p>
-      <w:pPr>
-        <w:pStyle w:val="Skills"/>
-        <w:rPr>
-          <w:lang w:val="en-CA"/>
-        </w:rPr>
-      </w:pPr>
-      <w:r>
-        <w:rPr>
-          <w:lang w:val="en-CA"/>
-        </w:rPr>
-        <w:t>306-659-4118</w:t>
-      </w:r>
-    </w:p>
-    <w:p>
-      <w:pPr>
-        <w:pStyle w:val="Skills"/>
-      </w:pPr>
-    </w:p>
-    <w:p>
-      <w:pPr>
-        <w:pStyle w:val="Skills"/>
-      </w:pPr>
-      <w:r>
-        <w:t xml:space="preserve">Lori Boechler </w:t>
-      </w:r>
-    </w:p>
-    <w:p>
-      <w:pPr>
-        <w:pStyle w:val="Skills"/>
-      </w:pPr>
-      <w:r>
-        <w:t>Sr. Courier - FedEx Express</w:t>
-      </w:r>
-    </w:p>
-    <w:p>
-      <w:pPr>
-        <w:pStyle w:val="Skills"/>
-      </w:pPr>
-      <w:r>
-        <w:t xml:space="preserve">(306) 717-6653 </w:t>
-      </w:r>
-    </w:p>
-    <w:p>
-      <w:pPr>
-        <w:pStyle w:val="Skills"/>
-      </w:pPr>
-    </w:p>
-    <w:p>
-      <w:pPr>
-        <w:pStyle w:val="Skills"/>
-      </w:pPr>
-      <w:r>
-        <w:t>Tamara Parenteau</w:t>
-      </w:r>
-    </w:p>
-    <w:p>
-      <w:pPr>
-        <w:pStyle w:val="Skills"/>
-      </w:pPr>
-      <w:r>
-        <w:t xml:space="preserve">General Manager - Scotiabank Theatre </w:t>
-      </w:r>
-    </w:p>
-    <w:p>
-      <w:pPr>
-        <w:pStyle w:val="Skills"/>
-      </w:pPr>
-      <w:r>
-        <w:t>(306)-717-3776</w:t>
-      </w:r>
-    </w:p>
-    <w:p/>
     <w:sectPr>
       <w:pgSz w:w="12240" w:h="15840"/>
       <w:pgMar w:top="634" w:right="1440" w:bottom="634" w:left="1440" w:header="720" w:footer="0" w:gutter="0"/>
@@ -4312,6 +4186,8 @@
   </w:compat>
   <w:rsids>
     <w:rsidRoot w:val="00477434"/>
+    <w:rsid w:val="00056409"/>
+    <w:rsid w:val="00143E04"/>
     <w:rsid w:val="001D67B4"/>
     <w:rsid w:val="00253237"/>
     <w:rsid w:val="002A0D29"/>
@@ -4322,11 +4198,13 @@
     <w:rsid w:val="005B489A"/>
     <w:rsid w:val="00615E69"/>
     <w:rsid w:val="007A03EE"/>
+    <w:rsid w:val="00830448"/>
     <w:rsid w:val="00840DF9"/>
     <w:rsid w:val="00A434EF"/>
     <w:rsid w:val="00BA7104"/>
     <w:rsid w:val="00CB5C5E"/>
     <w:rsid w:val="00E759F1"/>
+    <w:rsid w:val="00EB64FA"/>
     <w:rsid w:val="00F11129"/>
     <w:rsid w:val="00F15D82"/>
     <w:rsid w:val="00F831CF"/>

</xml_diff>